<commit_message>
i changed the team contract
</commit_message>
<xml_diff>
--- a/Documents/Team Contract.docx
+++ b/Documents/Team Contract.docx
@@ -278,7 +278,7 @@
                         </a:ln>
                         <a:extLst>
                           <a:ext uri="{909E8E84-426E-40dd-AFC4-6F175D3DCCD1}">
-                            <a14:hiddenFill xmlns:a14="http://schemas.microsoft.com/office/drawing/2010/main" xmlns:w="http://schemas.openxmlformats.org/wordprocessingml/2006/main" xmlns:w10="urn:schemas-microsoft-com:office:word" xmlns:v="urn:schemas-microsoft-com:vml" xmlns:o="urn:schemas-microsoft-com:office:office" xmlns:mv="urn:schemas-microsoft-com:mac:vml" xmlns:mo="http://schemas.microsoft.com/office/mac/office/2008/main" xmlns="">
+                            <a14:hiddenFill xmlns="" xmlns:mo="http://schemas.microsoft.com/office/mac/office/2008/main" xmlns:mv="urn:schemas-microsoft-com:mac:vml" xmlns:o="urn:schemas-microsoft-com:office:office" xmlns:v="urn:schemas-microsoft-com:vml" xmlns:w10="urn:schemas-microsoft-com:office:word" xmlns:w="http://schemas.openxmlformats.org/wordprocessingml/2006/main" xmlns:a14="http://schemas.microsoft.com/office/drawing/2010/main">
                               <a:noFill/>
                             </a14:hiddenFill>
                           </a:ext>
@@ -456,22 +456,6 @@
       </w:pPr>
       <w:r>
         <w:t>The team will meet twice a week, once on Monday for a brief discussion and planning, and again on Sunday for an extended work period.</w:t>
-      </w:r>
-    </w:p>
-    <w:p>
-      <w:pPr>
-        <w:pStyle w:val="ListParagraph"/>
-        <w:numPr>
-          <w:ilvl w:val="0"/>
-          <w:numId w:val="12"/>
-        </w:numPr>
-        <w:rPr>
-          <w:b/>
-          <w:bCs/>
-        </w:rPr>
-      </w:pPr>
-      <w:r>
-        <w:t>Members conducting programming will document their progress on the GitHub repository posted on slack.</w:t>
       </w:r>
     </w:p>
     <w:p>
@@ -6207,6 +6191,15 @@
 </file>
 
 <file path=customXml/item1.xml><?xml version="1.0" encoding="utf-8"?>
+<?mso-contentType ?>
+<FormTemplates xmlns="http://schemas.microsoft.com/sharepoint/v3/contenttype/forms">
+  <Display>DocumentLibraryForm</Display>
+  <Edit>DocumentLibraryForm</Edit>
+  <New>DocumentLibraryForm</New>
+</FormTemplates>
+</file>
+
+<file path=customXml/item2.xml><?xml version="1.0" encoding="utf-8"?>
 <ct:contentTypeSchema xmlns:ct="http://schemas.microsoft.com/office/2006/metadata/contentType" xmlns:ma="http://schemas.microsoft.com/office/2006/metadata/properties/metaAttributes" ct:_="" ma:_="" ma:contentTypeName="Document" ma:contentTypeID="0x0101004FA614F3549C3A43B2B856BFEDE1F631" ma:contentTypeVersion="13" ma:contentTypeDescription="Create a new document." ma:contentTypeScope="" ma:versionID="ff884cd9d8b6c9cf18bd7ba8482b7c1a">
   <xsd:schema xmlns:xsd="http://www.w3.org/2001/XMLSchema" xmlns:xs="http://www.w3.org/2001/XMLSchema" xmlns:p="http://schemas.microsoft.com/office/2006/metadata/properties" xmlns:ns2="3483ee75-7e5b-438c-afc1-eef1c840f772" xmlns:ns3="4270b5ef-25a9-41a0-921f-89d8b7e18638" targetNamespace="http://schemas.microsoft.com/office/2006/metadata/properties" ma:root="true" ma:fieldsID="42898243c125c0de102e093585f8833c" ns2:_="" ns3:_="">
     <xsd:import namespace="3483ee75-7e5b-438c-afc1-eef1c840f772"/>
@@ -6429,16 +6422,15 @@
 </ct:contentTypeSchema>
 </file>
 
-<file path=customXml/item2.xml><?xml version="1.0" encoding="utf-8"?>
-<?mso-contentType ?>
-<FormTemplates xmlns="http://schemas.microsoft.com/sharepoint/v3/contenttype/forms">
-  <Display>DocumentLibraryForm</Display>
-  <Edit>DocumentLibraryForm</Edit>
-  <New>DocumentLibraryForm</New>
-</FormTemplates>
+<file path=customXml/itemProps1.xml><?xml version="1.0" encoding="utf-8"?>
+<ds:datastoreItem xmlns:ds="http://schemas.openxmlformats.org/officeDocument/2006/customXml" ds:itemID="{11A02877-CC61-44BC-8232-35FF21B075FB}">
+  <ds:schemaRefs>
+    <ds:schemaRef ds:uri="http://schemas.microsoft.com/sharepoint/v3/contenttype/forms"/>
+  </ds:schemaRefs>
+</ds:datastoreItem>
 </file>
 
-<file path=customXml/itemProps1.xml><?xml version="1.0" encoding="utf-8"?>
+<file path=customXml/itemProps2.xml><?xml version="1.0" encoding="utf-8"?>
 <ds:datastoreItem xmlns:ds="http://schemas.openxmlformats.org/officeDocument/2006/customXml" ds:itemID="{0A81EB90-A479-47CC-8DF5-7A7C1C1CD634}">
   <ds:schemaRefs>
     <ds:schemaRef ds:uri="http://schemas.microsoft.com/office/2006/metadata/contentType"/>
@@ -6455,12 +6447,4 @@
     <ds:schemaRef ds:uri="http://schemas.microsoft.com/internal/obd"/>
   </ds:schemaRefs>
 </ds:datastoreItem>
-</file>
-
-<file path=customXml/itemProps2.xml><?xml version="1.0" encoding="utf-8"?>
-<ds:datastoreItem xmlns:ds="http://schemas.openxmlformats.org/officeDocument/2006/customXml" ds:itemID="{11A02877-CC61-44BC-8232-35FF21B075FB}">
-  <ds:schemaRefs>
-    <ds:schemaRef ds:uri="http://schemas.microsoft.com/sharepoint/v3/contenttype/forms"/>
-  </ds:schemaRefs>
-</ds:datastoreItem>
 </file>
</xml_diff>